<commit_message>
add img \& fix button resizing on mouse over
</commit_message>
<xml_diff>
--- a/documents/Waffles.docx
+++ b/documents/Waffles.docx
@@ -182,15 +182,7 @@
           <w:sz w:val="24"/>
           <w:szCs w:val="24"/>
         </w:rPr>
-        <w:t>7</w:t>
-      </w:r>
-      <w:r>
-        <w:rPr>
-          <w:i/>
-          <w:sz w:val="24"/>
-          <w:szCs w:val="24"/>
-        </w:rPr>
-        <w:t>-те чакри</w:t>
+        <w:t>Мандала</w:t>
       </w:r>
     </w:p>
     <w:p>
@@ -256,23 +248,13 @@
           <w:szCs w:val="24"/>
         </w:rPr>
       </w:pPr>
-      <w:bookmarkStart w:id="0" w:name="_GoBack"/>
-      <w:r>
-        <w:rPr>
-          <w:b/>
-          <w:sz w:val="24"/>
-          <w:szCs w:val="24"/>
-        </w:rPr>
-        <w:t xml:space="preserve">Описание и състав </w:t>
-      </w:r>
-      <w:bookmarkEnd w:id="0"/>
-      <w:r>
-        <w:rPr>
-          <w:b/>
-          <w:sz w:val="24"/>
-          <w:szCs w:val="24"/>
-        </w:rPr>
-        <w:t>на вафлата</w:t>
+      <w:r>
+        <w:rPr>
+          <w:b/>
+          <w:sz w:val="24"/>
+          <w:szCs w:val="24"/>
+        </w:rPr>
+        <w:t>Описание и състав на вафлата</w:t>
       </w:r>
     </w:p>
     <w:p>
@@ -991,16 +973,7 @@
           <w:szCs w:val="24"/>
           <w:u w:val="single"/>
         </w:rPr>
-        <w:t>7</w:t>
-      </w:r>
-      <w:r>
-        <w:rPr>
-          <w:i/>
-          <w:sz w:val="24"/>
-          <w:szCs w:val="24"/>
-          <w:u w:val="single"/>
-        </w:rPr>
-        <w:t>-те чакри</w:t>
+        <w:t>Мандала</w:t>
       </w:r>
     </w:p>
     <w:p>
@@ -1027,59 +1000,66 @@
         <w:t>,  фън шуй камъчета, натурален планински кристал на прах</w:t>
       </w:r>
       <w:r>
+        <w:t xml:space="preserve"> 2%</w:t>
+      </w:r>
+      <w:r>
+        <w:t xml:space="preserve">. </w:t>
+      </w:r>
+      <w:r>
+        <w:t>Може да съдържа</w:t>
+      </w:r>
+      <w:r>
         <w:t xml:space="preserve"> </w:t>
       </w:r>
       <w:r>
-        <w:t>2%</w:t>
+        <w:t>следи от ядки и фъстъци.</w:t>
+      </w:r>
+    </w:p>
+    <w:p>
+      <w:pPr>
+        <w:spacing w:after="0"/>
+        <w:ind w:left="709"/>
+      </w:pPr>
+      <w:r>
+        <w:rPr>
+          <w:i/>
+        </w:rPr>
+        <w:t>Описание:</w:t>
+      </w:r>
+      <w:r>
+        <w:t xml:space="preserve">  </w:t>
+      </w:r>
+      <w:r>
+        <w:t xml:space="preserve">Вафла с характерна консистенция. </w:t>
+      </w:r>
+      <w:r>
+        <w:t xml:space="preserve">Изкючителен катализатор за душевно израстване и вътрешен мир. </w:t>
+      </w:r>
+      <w:r>
+        <w:t xml:space="preserve"> </w:t>
+      </w:r>
+      <w:r>
+        <w:t xml:space="preserve">Истинска наслада за вашите чакри. </w:t>
+      </w:r>
+      <w:r>
+        <w:t>Не се препоръчва за хора с чувствителен</w:t>
+      </w:r>
+      <w:r>
+        <w:t xml:space="preserve"> стомах</w:t>
       </w:r>
       <w:r>
         <w:t xml:space="preserve">. </w:t>
       </w:r>
-      <w:r>
-        <w:t>Може да съдържа</w:t>
-      </w:r>
-      <w:r>
-        <w:t xml:space="preserve"> </w:t>
-      </w:r>
-      <w:r>
-        <w:t>следи от ядки и фъстъци.</w:t>
-      </w:r>
     </w:p>
     <w:p>
       <w:pPr>
         <w:spacing w:after="0"/>
         <w:ind w:left="709"/>
-      </w:pPr>
-      <w:r>
-        <w:rPr>
-          <w:i/>
-        </w:rPr>
-        <w:t>Описание:</w:t>
-      </w:r>
-      <w:r>
-        <w:t xml:space="preserve">  </w:t>
-      </w:r>
-      <w:r>
-        <w:t xml:space="preserve">Вафла с характерна консистенция. </w:t>
-      </w:r>
-      <w:r>
-        <w:t xml:space="preserve">Изкючителен катализатор за душевно израстване и вътрешен мир. </w:t>
-      </w:r>
-      <w:r>
-        <w:t xml:space="preserve"> </w:t>
-      </w:r>
-      <w:r>
-        <w:t xml:space="preserve">Истинска наслада за вашите чакри. </w:t>
-      </w:r>
-      <w:r>
-        <w:t>Не се препоръчва за хора с чувствителен</w:t>
-      </w:r>
-      <w:r>
-        <w:t xml:space="preserve"> стомах</w:t>
-      </w:r>
-      <w:r>
-        <w:t xml:space="preserve">. </w:t>
-      </w:r>
+        <w:rPr>
+          <w:b/>
+          <w:u w:val="single"/>
+        </w:rPr>
+      </w:pPr>
     </w:p>
     <w:p>
       <w:pPr>
@@ -1093,16 +1073,6 @@
     </w:p>
     <w:p>
       <w:pPr>
-        <w:spacing w:after="0"/>
-        <w:ind w:left="709"/>
-        <w:rPr>
-          <w:b/>
-          <w:u w:val="single"/>
-        </w:rPr>
-      </w:pPr>
-    </w:p>
-    <w:p>
-      <w:pPr>
         <w:pStyle w:val="ListParagraph"/>
         <w:rPr>
           <w:b/>
@@ -1112,6 +1082,89 @@
           <w:u w:val="single"/>
         </w:rPr>
       </w:pPr>
+    </w:p>
+    <w:p>
+      <w:pPr>
+        <w:jc w:val="center"/>
+        <w:rPr>
+          <w:sz w:val="24"/>
+          <w:szCs w:val="24"/>
+        </w:rPr>
+      </w:pPr>
+      <w:r>
+        <w:rPr>
+          <w:b/>
+          <w:sz w:val="24"/>
+          <w:szCs w:val="24"/>
+        </w:rPr>
+        <w:t>ЗА НАС</w:t>
+      </w:r>
+      <w:bookmarkStart w:id="0" w:name="_GoBack"/>
+      <w:bookmarkEnd w:id="0"/>
+      <w:r>
+        <w:rPr>
+          <w:sz w:val="24"/>
+          <w:szCs w:val="24"/>
+        </w:rPr>
+        <w:br/>
+        <w:t>Фабриката за производство на вафли се намира в индустриалната част н</w:t>
+      </w:r>
+      <w:r>
+        <w:rPr>
+          <w:sz w:val="24"/>
+          <w:szCs w:val="24"/>
+        </w:rPr>
+        <w:t xml:space="preserve">а квартал Изгрев, гр.София. </w:t>
+      </w:r>
+      <w:r>
+        <w:rPr>
+          <w:sz w:val="24"/>
+          <w:szCs w:val="24"/>
+        </w:rPr>
+        <w:t>Самата постройка има богата история в произво</w:t>
+      </w:r>
+      <w:r>
+        <w:rPr>
+          <w:sz w:val="24"/>
+          <w:szCs w:val="24"/>
+        </w:rPr>
+        <w:t xml:space="preserve">дството на захарни изделия. </w:t>
+      </w:r>
+      <w:r>
+        <w:rPr>
+          <w:sz w:val="24"/>
+          <w:szCs w:val="24"/>
+        </w:rPr>
+        <w:t>Нашата мисия е да възродим ръчното производст</w:t>
+      </w:r>
+      <w:r>
+        <w:rPr>
+          <w:sz w:val="24"/>
+          <w:szCs w:val="24"/>
+        </w:rPr>
+        <w:t>во на вафли.</w:t>
+      </w:r>
+      <w:r>
+        <w:rPr>
+          <w:sz w:val="24"/>
+          <w:szCs w:val="24"/>
+        </w:rPr>
+        <w:t xml:space="preserve"> За целта сме назначили високо квалифициран персонал, преминал две специал</w:t>
+      </w:r>
+      <w:r>
+        <w:rPr>
+          <w:sz w:val="24"/>
+          <w:szCs w:val="24"/>
+        </w:rPr>
+        <w:t xml:space="preserve">изации в Люцерн, Швейцария. </w:t>
+      </w:r>
+      <w:r>
+        <w:rPr>
+          <w:sz w:val="24"/>
+          <w:szCs w:val="24"/>
+        </w:rPr>
+        <w:t>Фирмата е сертифицирана по IFS стандарт за безопасност на храните</w:t>
+      </w:r>
     </w:p>
     <w:p>
       <w:pPr>
@@ -1896,7 +1949,6 @@
   <w:style w:type="character" w:default="1" w:styleId="DefaultParagraphFont">
     <w:name w:val="Default Paragraph Font"/>
     <w:uiPriority w:val="1"/>
-    <w:semiHidden/>
     <w:unhideWhenUsed/>
   </w:style>
   <w:style w:type="table" w:default="1" w:styleId="TableNormal">
@@ -2098,7 +2150,6 @@
   <w:style w:type="character" w:default="1" w:styleId="DefaultParagraphFont">
     <w:name w:val="Default Paragraph Font"/>
     <w:uiPriority w:val="1"/>
-    <w:semiHidden/>
     <w:unhideWhenUsed/>
   </w:style>
   <w:style w:type="table" w:default="1" w:styleId="TableNormal">

</xml_diff>